<commit_message>
Grammar, remove empty page
</commit_message>
<xml_diff>
--- a/word/GI.docx
+++ b/word/GI.docx
@@ -826,7 +826,16 @@
                                             <w:sz w:val="20"/>
                                             <w:szCs w:val="24"/>
                                           </w:rPr>
-                                          <w:t>Dehydration – Lips and tongues</w:t>
+                                          <w:t>Dehydrati</w:t>
+                                        </w:r>
+                                        <w:bookmarkStart w:id="0" w:name="_GoBack"/>
+                                        <w:bookmarkEnd w:id="0"/>
+                                        <w:r>
+                                          <w:rPr>
+                                            <w:sz w:val="20"/>
+                                            <w:szCs w:val="24"/>
+                                          </w:rPr>
+                                          <w:t>on – Lips and tongue</w:t>
                                         </w:r>
                                       </w:p>
                                       <w:p>
@@ -2220,7 +2229,16 @@
                                       <w:sz w:val="20"/>
                                       <w:szCs w:val="24"/>
                                     </w:rPr>
-                                    <w:t>Dehydration – Lips and tongues</w:t>
+                                    <w:t>Dehydrati</w:t>
+                                  </w:r>
+                                  <w:bookmarkStart w:id="1" w:name="_GoBack"/>
+                                  <w:bookmarkEnd w:id="1"/>
+                                  <w:r>
+                                    <w:rPr>
+                                      <w:sz w:val="20"/>
+                                      <w:szCs w:val="24"/>
+                                    </w:rPr>
+                                    <w:t>on – Lips and tongue</w:t>
                                   </w:r>
                                 </w:p>
                                 <w:p>
@@ -4883,7 +4901,7 @@
                   <v:imagedata r:id="rId7" o:title="" croptop="12124f"/>
                   <w10:wrap anchorx="margin" anchory="margin"/>
                 </v:shape>
-                <o:OLEObject Type="Embed" ProgID="PBrush" ShapeID="_x0000_s1026" DrawAspect="Content" ObjectID="_1528895293" r:id="rId8"/>
+                <o:OLEObject Type="Embed" ProgID="PBrush" ShapeID="_x0000_s1026" DrawAspect="Content" ObjectID="_1528965580" r:id="rId8"/>
               </w:object>
             </w:r>
             <w:r>
@@ -5115,8 +5133,6 @@
                     </w:rPr>
                     <w:t>X</w:t>
                   </w:r>
-                  <w:bookmarkStart w:id="0" w:name="_GoBack"/>
-                  <w:bookmarkEnd w:id="0"/>
                 </w:p>
               </w:tc>
               <w:tc>

</xml_diff>